<commit_message>
les bonnes petites amélioration
</commit_message>
<xml_diff>
--- a/annexe/Projet de développement web2.docx
+++ b/annexe/Projet de développement web2.docx
@@ -1,6 +1,6 @@
 
 <file path=word/document.xml><?xml version="1.0" encoding="utf-8"?>
-<w:document xmlns:wpc="http://schemas.microsoft.com/office/word/2010/wordprocessingCanvas" xmlns:cx="http://schemas.microsoft.com/office/drawing/2014/chartex" xmlns:cx1="http://schemas.microsoft.com/office/drawing/2015/9/8/chartex" xmlns:mc="http://schemas.openxmlformats.org/markup-compatibility/2006" xmlns:o="urn:schemas-microsoft-com:office:office" xmlns:r="http://schemas.openxmlformats.org/officeDocument/2006/relationships" xmlns:m="http://schemas.openxmlformats.org/officeDocument/2006/math" xmlns:v="urn:schemas-microsoft-com:vml" xmlns:wp14="http://schemas.microsoft.com/office/word/2010/wordprocessingDrawing" xmlns:wp="http://schemas.openxmlformats.org/drawingml/2006/wordprocessingDrawing" xmlns:w10="urn:schemas-microsoft-com:office:word" xmlns:w="http://schemas.openxmlformats.org/wordprocessingml/2006/main" xmlns:w14="http://schemas.microsoft.com/office/word/2010/wordml" xmlns:w15="http://schemas.microsoft.com/office/word/2012/wordml" xmlns:w16se="http://schemas.microsoft.com/office/word/2015/wordml/symex" xmlns:wpg="http://schemas.microsoft.com/office/word/2010/wordprocessingGroup" xmlns:wpi="http://schemas.microsoft.com/office/word/2010/wordprocessingInk" xmlns:wne="http://schemas.microsoft.com/office/word/2006/wordml" xmlns:wps="http://schemas.microsoft.com/office/word/2010/wordprocessingShape" mc:Ignorable="w14 w15 w16se wp14">
+<w:document xmlns:wpc="http://schemas.microsoft.com/office/word/2010/wordprocessingCanvas" xmlns:cx="http://schemas.microsoft.com/office/drawing/2014/chartex" xmlns:cx1="http://schemas.microsoft.com/office/drawing/2015/9/8/chartex" xmlns:cx2="http://schemas.microsoft.com/office/drawing/2015/10/21/chartex" xmlns:cx3="http://schemas.microsoft.com/office/drawing/2016/5/9/chartex" xmlns:cx4="http://schemas.microsoft.com/office/drawing/2016/5/10/chartex" xmlns:cx5="http://schemas.microsoft.com/office/drawing/2016/5/11/chartex" xmlns:cx6="http://schemas.microsoft.com/office/drawing/2016/5/12/chartex" xmlns:cx7="http://schemas.microsoft.com/office/drawing/2016/5/13/chartex" xmlns:cx8="http://schemas.microsoft.com/office/drawing/2016/5/14/chartex" xmlns:mc="http://schemas.openxmlformats.org/markup-compatibility/2006" xmlns:aink="http://schemas.microsoft.com/office/drawing/2016/ink" xmlns:am3d="http://schemas.microsoft.com/office/drawing/2017/model3d" xmlns:o="urn:schemas-microsoft-com:office:office" xmlns:r="http://schemas.openxmlformats.org/officeDocument/2006/relationships" xmlns:m="http://schemas.openxmlformats.org/officeDocument/2006/math" xmlns:v="urn:schemas-microsoft-com:vml" xmlns:wp14="http://schemas.microsoft.com/office/word/2010/wordprocessingDrawing" xmlns:wp="http://schemas.openxmlformats.org/drawingml/2006/wordprocessingDrawing" xmlns:w10="urn:schemas-microsoft-com:office:word" xmlns:w="http://schemas.openxmlformats.org/wordprocessingml/2006/main" xmlns:w14="http://schemas.microsoft.com/office/word/2010/wordml" xmlns:w15="http://schemas.microsoft.com/office/word/2012/wordml" xmlns:w16cid="http://schemas.microsoft.com/office/word/2016/wordml/cid" xmlns:w16se="http://schemas.microsoft.com/office/word/2015/wordml/symex" xmlns:wpg="http://schemas.microsoft.com/office/word/2010/wordprocessingGroup" xmlns:wpi="http://schemas.microsoft.com/office/word/2010/wordprocessingInk" xmlns:wne="http://schemas.microsoft.com/office/word/2006/wordml" xmlns:wps="http://schemas.microsoft.com/office/word/2010/wordprocessingShape" mc:Ignorable="w14 w15 w16se w16cid wp14">
   <w:body>
     <w:p>
       <w:pPr>
@@ -175,7 +175,15 @@
         <w:t>taux effectif moyen d’imposition d’une entreprise dans les 16 pays de la zone Franc (Afrique). Ce modèle qui suit l’approche de la Banque Mondial</w:t>
       </w:r>
       <w:r>
-        <w:t>e (Doing Business) a été adapté</w:t>
+        <w:t>e (</w:t>
+      </w:r>
+      <w:proofErr w:type="spellStart"/>
+      <w:r>
+        <w:t>Doing</w:t>
+      </w:r>
+      <w:proofErr w:type="spellEnd"/>
+      <w:r>
+        <w:t xml:space="preserve"> Business) a été adapté</w:t>
       </w:r>
       <w:r>
         <w:t xml:space="preserve"> à la fiscalité des pays de l’Union Economique et Monétaire de l’Ouest Africain (UEMOA : Bénin, Burkina Faso, Côte d’Ivoire, Guinée Bissau, Mali, Niger, Sénégal, Togo) et de la Communauté Economique et Monétaire de l’Afrique Centrale (CEMAC : Cameroun, Congo, Gabon, </w:t>
@@ -187,7 +195,15 @@
         <w:t xml:space="preserve">République de Centrafrique, Tchad). </w:t>
       </w:r>
       <w:r>
-        <w:t>Il pourra être étendu aux autre pays de l’espace OHADA.</w:t>
+        <w:t xml:space="preserve">Il pourra être étendu </w:t>
+      </w:r>
+      <w:r>
+        <w:t>aux autres pays</w:t>
+      </w:r>
+      <w:bookmarkStart w:id="0" w:name="_GoBack"/>
+      <w:bookmarkEnd w:id="0"/>
+      <w:r>
+        <w:t xml:space="preserve"> de l’espace OHADA.</w:t>
       </w:r>
     </w:p>
     <w:p>
@@ -354,7 +370,15 @@
         <w:t xml:space="preserve"> </w:t>
       </w:r>
       <w:r>
-        <w:t xml:space="preserve">Une extraction en csv ou xls doit aussi être possible </w:t>
+        <w:t xml:space="preserve">Une extraction en csv ou </w:t>
+      </w:r>
+      <w:proofErr w:type="spellStart"/>
+      <w:r>
+        <w:t>xls</w:t>
+      </w:r>
+      <w:proofErr w:type="spellEnd"/>
+      <w:r>
+        <w:t xml:space="preserve"> doit aussi être possible </w:t>
       </w:r>
       <w:r>
         <w:t xml:space="preserve">pour </w:t>
@@ -519,7 +543,21 @@
         <w:rPr>
           <w:color w:val="auto"/>
         </w:rPr>
-        <w:t xml:space="preserve"> stagiaire travaillera directement sous la supervision de Grégoire Rota-Graziosi, Professeur de sciences économiques et Directeur du CERDI-UCA-CNRS. Il aura également des interactions avec les spécialistes des questions de fiscalité au CERDI-UCA-CNRS et à la FERDI</w:t>
+        <w:t xml:space="preserve"> stagiaire travaillera directement sous la supervision de Grégoire Rota-</w:t>
+      </w:r>
+      <w:proofErr w:type="spellStart"/>
+      <w:r>
+        <w:rPr>
+          <w:color w:val="auto"/>
+        </w:rPr>
+        <w:t>Graziosi</w:t>
+      </w:r>
+      <w:proofErr w:type="spellEnd"/>
+      <w:r>
+        <w:rPr>
+          <w:color w:val="auto"/>
+        </w:rPr>
+        <w:t>, Professeur de sciences économiques et Directeur du CERDI-UCA-CNRS. Il aura également des interactions avec les spécialistes des questions de fiscalité au CERDI-UCA-CNRS et à la FERDI</w:t>
       </w:r>
       <w:r>
         <w:rPr>
@@ -559,8 +597,6 @@
         </w:rPr>
         <w:br w:type="page"/>
       </w:r>
-      <w:bookmarkStart w:id="0" w:name="_GoBack"/>
-      <w:bookmarkEnd w:id="0"/>
     </w:p>
     <w:p>
       <w:pPr>
@@ -630,7 +666,15 @@
         <w:pStyle w:val="Corpstexte"/>
       </w:pPr>
       <w:r>
-        <w:t>Le régime fiscal simulé peut être celui du code général des impôts ou celui du code des investissements. Le TEMI est évalué à partir d’un modèle de flux de trésorerie suivant la méthodologie développée par Djankov et al. (2010). Les différents régimes fiscaux sont appliqués aux données comptables d’une entreprise représentative</w:t>
+        <w:t xml:space="preserve">Le régime fiscal simulé peut être celui du code général des impôts ou celui du code des investissements. Le TEMI est évalué à partir d’un modèle de flux de trésorerie suivant la méthodologie développée par </w:t>
+      </w:r>
+      <w:proofErr w:type="spellStart"/>
+      <w:r>
+        <w:t>Djankov</w:t>
+      </w:r>
+      <w:proofErr w:type="spellEnd"/>
+      <w:r>
+        <w:t xml:space="preserve"> et al. (2010). Les différents régimes fiscaux sont appliqués aux données comptables d’une entreprise représentative</w:t>
       </w:r>
       <w:r>
         <w:rPr>
@@ -641,7 +685,31 @@
         <w:footnoteReference w:id="1"/>
       </w:r>
       <w:r>
-        <w:t xml:space="preserve">. Cette entreprise est supposée être localisée dans la plus grande ville du pays, employer 60 salariés et vendre la totalité de sa production sur le marché local. La charge fiscale supportée par la société est calculée sur cinq ans et intègre quatre impôts (CFE, IS, IMF et IRCM). L’entreprise est modélisée d’après les coefficients de Djankov (2010). Ces coefficients sont multipliés par le PNB/tête des pays, dont les chiffres datent de 2014 et sont issus des World Development Indicators (Banque Mondiale). Le modèle ainsi construit permet de connaître le TEMI selon la législation de chaque pays. </w:t>
+        <w:t xml:space="preserve">. Cette entreprise est supposée être localisée dans la plus grande ville du pays, employer 60 salariés et vendre la totalité de sa production sur le marché local. La charge fiscale supportée par la société est calculée sur cinq ans et intègre quatre impôts (CFE, IS, IMF et IRCM). L’entreprise est modélisée d’après les coefficients de </w:t>
+      </w:r>
+      <w:proofErr w:type="spellStart"/>
+      <w:r>
+        <w:t>Djankov</w:t>
+      </w:r>
+      <w:proofErr w:type="spellEnd"/>
+      <w:r>
+        <w:t xml:space="preserve"> (2010). Ces coefficients sont multipliés par le PNB/tête des pays, dont les chiffres datent de 2014 et sont issus des World </w:t>
+      </w:r>
+      <w:proofErr w:type="spellStart"/>
+      <w:r>
+        <w:t>Development</w:t>
+      </w:r>
+      <w:proofErr w:type="spellEnd"/>
+      <w:r>
+        <w:t xml:space="preserve"> </w:t>
+      </w:r>
+      <w:proofErr w:type="spellStart"/>
+      <w:r>
+        <w:t>Indicators</w:t>
+      </w:r>
+      <w:proofErr w:type="spellEnd"/>
+      <w:r>
+        <w:t xml:space="preserve"> (Banque Mondiale). Le modèle ainsi construit permet de connaître le TEMI selon la législation de chaque pays. </w:t>
       </w:r>
     </w:p>
     <w:p>
@@ -679,7 +747,15 @@
         <w:pStyle w:val="Corpstexte"/>
       </w:pPr>
       <w:r>
-        <w:t xml:space="preserve">Sous le régime de droit commun, le TEMI varient de 31,1% en Côte d’Ivoire à 44,8% au Cameroun pour une entreprise dégageant un bénéfice avant impôts de 22,5% (cf. graphique 2). Ces résultats sont proches avec une entreprise représentative peu profitable dont le taux de marge est de 7,5%. Les TEMIs de la CEMAC sont significativement supérieurs à ceux de l’UEMOA, en moyenne de 6 points. </w:t>
+        <w:t xml:space="preserve">Sous le régime de droit commun, le TEMI varient de 31,1% en Côte d’Ivoire à 44,8% au Cameroun pour une entreprise dégageant un bénéfice avant impôts de 22,5% (cf. graphique 2). Ces résultats sont proches avec une entreprise représentative peu profitable dont le taux de marge est de 7,5%. Les </w:t>
+      </w:r>
+      <w:proofErr w:type="spellStart"/>
+      <w:r>
+        <w:t>TEMIs</w:t>
+      </w:r>
+      <w:proofErr w:type="spellEnd"/>
+      <w:r>
+        <w:t xml:space="preserve"> de la CEMAC sont significativement supérieurs à ceux de l’UEMOA, en moyenne de 6 points. </w:t>
       </w:r>
       <w:r>
         <w:lastRenderedPageBreak/>
@@ -818,7 +894,15 @@
       </w:r>
       <w:r>
         <w:lastRenderedPageBreak/>
-        <w:t>les taux statutaires d’IMF sont compris entre 1% et 2,2% dans la CEMAC, tandis qu’ils sont compris entre 0,5% et 1% dans l’UEMOA, à l’exception du Niger dont le taux est de 1,5%. (cf. tableau 1).</w:t>
+        <w:t>les taux statutaires d’IMF sont compris entre 1% et 2,2% dans la CEMAC, tandis qu’ils sont compris entre 0,5% et 1% dans l’UEMOA, à l’exception du Niger dont le taux est de 1,5%. (</w:t>
+      </w:r>
+      <w:proofErr w:type="gramStart"/>
+      <w:r>
+        <w:t>cf.</w:t>
+      </w:r>
+      <w:proofErr w:type="gramEnd"/>
+      <w:r>
+        <w:t xml:space="preserve"> tableau 1).</w:t>
       </w:r>
     </w:p>
     <w:p>
@@ -854,7 +938,15 @@
         <w:t xml:space="preserve"> </w:t>
       </w:r>
       <w:r>
-        <w:t>Bien que les taux statutaires d’imposition restent un signal pour les entreprises, le calcul de la charge fiscale effective est d’autant plus important que l’assiette de l’IS diffère selon les charges déductibles autorisées par chaque Etat. Les règles fiscales les plus importantes concernent la déductibilité des amortissements, des provisions et les charges d’intérêts ainsi que les règles de report de déficit. Etant donné les caractéristiques économiques de l’entreprise modélisée, seul le cas des amortissements est étudié ici.  En effet, bien que les directives IS des deux unions permettent l’amortissement dégressif</w:t>
+        <w:t xml:space="preserve">Bien que les taux statutaires d’imposition restent un signal pour les entreprises, le calcul de la charge fiscale effective est d’autant plus important que l’assiette de l’IS diffère selon les charges déductibles autorisées par chaque Etat. Les règles fiscales les plus importantes concernent la déductibilité des amortissements, des provisions et les charges d’intérêts ainsi que les règles de report de déficit. Etant donné les caractéristiques économiques de l’entreprise modélisée, seul le cas des amortissements est étudié ici.  En effet, bien que les directives IS des deux unions </w:t>
+      </w:r>
+      <w:proofErr w:type="gramStart"/>
+      <w:r>
+        <w:t>permettent</w:t>
+      </w:r>
+      <w:proofErr w:type="gramEnd"/>
+      <w:r>
+        <w:t xml:space="preserve"> l’amortissement dégressif</w:t>
       </w:r>
       <w:r>
         <w:rPr>
@@ -899,7 +991,15 @@
         <w:pStyle w:val="Corpstexte"/>
       </w:pPr>
       <w:r>
-        <w:t>Les efforts d’harmonisation fiscale décrits à la première section concernent la fiscalité de droit commun. Cependant, l’article 8 de la Directive  N°01/2008/CM/UEMOA</w:t>
+        <w:t xml:space="preserve">Les efforts d’harmonisation fiscale décrits à la première section concernent la fiscalité de droit commun. Cependant, l’article 8 de la </w:t>
+      </w:r>
+      <w:proofErr w:type="gramStart"/>
+      <w:r>
+        <w:t>Directive  N</w:t>
+      </w:r>
+      <w:proofErr w:type="gramEnd"/>
+      <w:r>
+        <w:t>°01/2008/CM/UEMOA</w:t>
       </w:r>
       <w:r>
         <w:rPr>
@@ -922,7 +1022,15 @@
       </w:r>
       <w:r>
         <w:lastRenderedPageBreak/>
-        <w:t xml:space="preserve">spécifiques (codes miniers, codes pétroliers, codes forestiers, codes des télécommunications,…), d’autres ont une portée plus générale comme le code des investissements. </w:t>
+        <w:t xml:space="preserve">spécifiques (codes miniers, codes pétroliers, codes forestiers, codes des </w:t>
+      </w:r>
+      <w:proofErr w:type="gramStart"/>
+      <w:r>
+        <w:t>télécommunications,…</w:t>
+      </w:r>
+      <w:proofErr w:type="gramEnd"/>
+      <w:r>
+        <w:t xml:space="preserve">), d’autres ont une portée plus générale comme le code des investissements. </w:t>
       </w:r>
     </w:p>
     <w:p>
@@ -1012,7 +1120,15 @@
         </w:numPr>
       </w:pPr>
       <w:r>
-        <w:t>Au Niger, l’exonération d’IMF seule ne bénéficie qu’aux entreprises déficitaires ou réalisant un faible bénéfice. Elle est donc peu attractive et permet principalement de soulager la trésorerie des entreprises en période d’investissement mais n’a que peu d’impact à moyen et long terme sur les TEMIs. Il faudrait par exemple que l’entreprise modélisée dégage un taux de marge avant impôts inférieur à 6,3% pour que l’exonération d’IMF réduise le TEMI IS.</w:t>
+        <w:t xml:space="preserve">Au Niger, l’exonération d’IMF seule ne bénéficie qu’aux entreprises déficitaires ou réalisant un faible bénéfice. Elle est donc peu attractive et permet principalement de soulager la trésorerie des entreprises en période d’investissement mais n’a que peu d’impact à moyen et long terme sur les </w:t>
+      </w:r>
+      <w:proofErr w:type="spellStart"/>
+      <w:r>
+        <w:t>TEMIs</w:t>
+      </w:r>
+      <w:proofErr w:type="spellEnd"/>
+      <w:r>
+        <w:t>. Il faudrait par exemple que l’entreprise modélisée dégage un taux de marge avant impôts inférieur à 6,3% pour que l’exonération d’IMF réduise le TEMI IS.</w:t>
       </w:r>
     </w:p>
     <w:p>
@@ -1049,7 +1165,15 @@
       </w:pPr>
       <w:r>
         <w:lastRenderedPageBreak/>
-        <w:t>L’autorisation de déduire de l’assiette de l’IS une partie du montant de l’investissement réalisé, comme c’est le cas au Burkina Faso, au Togo et au Sénégal, est d’autant plus attractif que l’investissement est important et que le taux de marge de l’entreprise est faible. En effet, la déduction  n’a que peu d’incidence sur le TEMI IS du projet dès lors que la déduction s’opère en intégralité sur la première année du projet.</w:t>
+        <w:t xml:space="preserve">L’autorisation de déduire de l’assiette de l’IS une partie du montant de l’investissement réalisé, comme c’est le cas au Burkina Faso, au Togo et au Sénégal, est d’autant plus attractif que l’investissement est important et que le taux de marge de l’entreprise est faible. En effet, la </w:t>
+      </w:r>
+      <w:proofErr w:type="gramStart"/>
+      <w:r>
+        <w:t>déduction  n’a</w:t>
+      </w:r>
+      <w:proofErr w:type="gramEnd"/>
+      <w:r>
+        <w:t xml:space="preserve"> que peu d’incidence sur le TEMI IS du projet dès lors que la déduction s’opère en intégralité sur la première année du projet.</w:t>
       </w:r>
     </w:p>
     <w:p>
@@ -2966,7 +3090,21 @@
               <w:rPr>
                 <w:color w:val="auto"/>
               </w:rPr>
-              <w:t>– Dép administratives :</w:t>
+              <w:t>– </w:t>
+            </w:r>
+            <w:proofErr w:type="spellStart"/>
+            <w:r>
+              <w:rPr>
+                <w:color w:val="auto"/>
+              </w:rPr>
+              <w:t>Dép</w:t>
+            </w:r>
+            <w:proofErr w:type="spellEnd"/>
+            <w:r>
+              <w:rPr>
+                <w:color w:val="auto"/>
+              </w:rPr>
+              <w:t xml:space="preserve"> administratives :</w:t>
             </w:r>
           </w:p>
         </w:tc>
@@ -3052,7 +3190,21 @@
               <w:rPr>
                 <w:color w:val="auto"/>
               </w:rPr>
-              <w:t>– Dép publicitaires :</w:t>
+              <w:t>– </w:t>
+            </w:r>
+            <w:proofErr w:type="spellStart"/>
+            <w:r>
+              <w:rPr>
+                <w:color w:val="auto"/>
+              </w:rPr>
+              <w:t>Dép</w:t>
+            </w:r>
+            <w:proofErr w:type="spellEnd"/>
+            <w:r>
+              <w:rPr>
+                <w:color w:val="auto"/>
+              </w:rPr>
+              <w:t xml:space="preserve"> publicitaires :</w:t>
             </w:r>
           </w:p>
         </w:tc>
@@ -3137,7 +3289,21 @@
               <w:rPr>
                 <w:color w:val="auto"/>
               </w:rPr>
-              <w:t>– Dép d’entretien :</w:t>
+              <w:t>– </w:t>
+            </w:r>
+            <w:proofErr w:type="spellStart"/>
+            <w:r>
+              <w:rPr>
+                <w:color w:val="auto"/>
+              </w:rPr>
+              <w:t>Dép</w:t>
+            </w:r>
+            <w:proofErr w:type="spellEnd"/>
+            <w:r>
+              <w:rPr>
+                <w:color w:val="auto"/>
+              </w:rPr>
+              <w:t xml:space="preserve"> d’entretien :</w:t>
             </w:r>
           </w:p>
         </w:tc>
@@ -4103,7 +4269,21 @@
               <w:rPr>
                 <w:color w:val="auto"/>
               </w:rPr>
-              <w:t>(régime A, zone 1).</w:t>
+              <w:t>(</w:t>
+            </w:r>
+            <w:proofErr w:type="gramStart"/>
+            <w:r>
+              <w:rPr>
+                <w:color w:val="auto"/>
+              </w:rPr>
+              <w:t>régime</w:t>
+            </w:r>
+            <w:proofErr w:type="gramEnd"/>
+            <w:r>
+              <w:rPr>
+                <w:color w:val="auto"/>
+              </w:rPr>
+              <w:t xml:space="preserve"> A, zone 1).</w:t>
             </w:r>
           </w:p>
         </w:tc>
@@ -4185,21 +4365,44 @@
               <w:rPr>
                 <w:color w:val="auto"/>
               </w:rPr>
-              <w:t>(régime A, zone normale),</w:t>
-            </w:r>
-          </w:p>
-          <w:p>
-            <w:pPr>
-              <w:rPr>
-                <w:color w:val="auto"/>
-              </w:rPr>
-            </w:pPr>
+              <w:t>(</w:t>
+            </w:r>
+            <w:proofErr w:type="gramStart"/>
+            <w:r>
+              <w:rPr>
+                <w:color w:val="auto"/>
+              </w:rPr>
+              <w:t>régime</w:t>
+            </w:r>
+            <w:proofErr w:type="gramEnd"/>
+            <w:r>
+              <w:rPr>
+                <w:color w:val="auto"/>
+              </w:rPr>
+              <w:t xml:space="preserve"> A, zone normale),</w:t>
+            </w:r>
+          </w:p>
+          <w:p>
+            <w:pPr>
+              <w:rPr>
+                <w:color w:val="auto"/>
+              </w:rPr>
+            </w:pPr>
+            <w:proofErr w:type="gramStart"/>
             <w:r>
               <w:rPr>
                 <w:i/>
                 <w:color w:val="auto"/>
               </w:rPr>
-              <w:t>bien que le seuil d’investissement de 100 millions de FCFA ne soit pas atteint</w:t>
+              <w:t>bien</w:t>
+            </w:r>
+            <w:proofErr w:type="gramEnd"/>
+            <w:r>
+              <w:rPr>
+                <w:i/>
+                <w:color w:val="auto"/>
+              </w:rPr>
+              <w:t xml:space="preserve"> que le seuil d’investissement de 100 millions de FCFA ne soit pas atteint</w:t>
             </w:r>
             <w:r>
               <w:rPr>
@@ -4287,7 +4490,21 @@
               <w:rPr>
                 <w:color w:val="auto"/>
               </w:rPr>
-              <w:t>(catégorie A).</w:t>
+              <w:t>(</w:t>
+            </w:r>
+            <w:proofErr w:type="gramStart"/>
+            <w:r>
+              <w:rPr>
+                <w:color w:val="auto"/>
+              </w:rPr>
+              <w:t>catégorie</w:t>
+            </w:r>
+            <w:proofErr w:type="gramEnd"/>
+            <w:r>
+              <w:rPr>
+                <w:color w:val="auto"/>
+              </w:rPr>
+              <w:t xml:space="preserve"> A).</w:t>
             </w:r>
           </w:p>
         </w:tc>
@@ -4356,7 +4573,21 @@
               <w:rPr>
                 <w:color w:val="auto"/>
               </w:rPr>
-              <w:t>(zone normale).</w:t>
+              <w:t>(</w:t>
+            </w:r>
+            <w:proofErr w:type="gramStart"/>
+            <w:r>
+              <w:rPr>
+                <w:color w:val="auto"/>
+              </w:rPr>
+              <w:t>zone</w:t>
+            </w:r>
+            <w:proofErr w:type="gramEnd"/>
+            <w:r>
+              <w:rPr>
+                <w:color w:val="auto"/>
+              </w:rPr>
+              <w:t xml:space="preserve"> normale).</w:t>
             </w:r>
           </w:p>
         </w:tc>
@@ -4425,7 +4656,21 @@
               <w:rPr>
                 <w:color w:val="auto"/>
               </w:rPr>
-              <w:t>(régime général G, zone unique).</w:t>
+              <w:t>(</w:t>
+            </w:r>
+            <w:proofErr w:type="gramStart"/>
+            <w:r>
+              <w:rPr>
+                <w:color w:val="auto"/>
+              </w:rPr>
+              <w:t>régime</w:t>
+            </w:r>
+            <w:proofErr w:type="gramEnd"/>
+            <w:r>
+              <w:rPr>
+                <w:color w:val="auto"/>
+              </w:rPr>
+              <w:t xml:space="preserve"> général G, zone unique).</w:t>
             </w:r>
           </w:p>
         </w:tc>
@@ -4507,7 +4752,21 @@
               <w:rPr>
                 <w:color w:val="auto"/>
               </w:rPr>
-              <w:t>(régime d’agrément élargi aux PME, zone A).</w:t>
+              <w:t>(</w:t>
+            </w:r>
+            <w:proofErr w:type="gramStart"/>
+            <w:r>
+              <w:rPr>
+                <w:color w:val="auto"/>
+              </w:rPr>
+              <w:t>régime</w:t>
+            </w:r>
+            <w:proofErr w:type="gramEnd"/>
+            <w:r>
+              <w:rPr>
+                <w:color w:val="auto"/>
+              </w:rPr>
+              <w:t xml:space="preserve"> d’agrément élargi aux PME, zone A).</w:t>
             </w:r>
           </w:p>
         </w:tc>
@@ -4572,12 +4831,21 @@
                 <w:color w:val="auto"/>
               </w:rPr>
             </w:pPr>
+            <w:proofErr w:type="gramStart"/>
             <w:r>
               <w:rPr>
                 <w:i/>
                 <w:color w:val="auto"/>
               </w:rPr>
-              <w:t>bien que le chiffre d’affaires annuel dépasse 2 milliards de FCFA</w:t>
+              <w:t>bien</w:t>
+            </w:r>
+            <w:proofErr w:type="gramEnd"/>
+            <w:r>
+              <w:rPr>
+                <w:i/>
+                <w:color w:val="auto"/>
+              </w:rPr>
+              <w:t xml:space="preserve"> que le chiffre d’affaires annuel dépasse 2 milliards de FCFA</w:t>
             </w:r>
             <w:r>
               <w:rPr>
@@ -4652,7 +4920,21 @@
               <w:rPr>
                 <w:color w:val="auto"/>
               </w:rPr>
-              <w:t>(régime A, zone unique).</w:t>
+              <w:t>(</w:t>
+            </w:r>
+            <w:proofErr w:type="gramStart"/>
+            <w:r>
+              <w:rPr>
+                <w:color w:val="auto"/>
+              </w:rPr>
+              <w:t>régime</w:t>
+            </w:r>
+            <w:proofErr w:type="gramEnd"/>
+            <w:r>
+              <w:rPr>
+                <w:color w:val="auto"/>
+              </w:rPr>
+              <w:t xml:space="preserve"> A, zone unique).</w:t>
             </w:r>
           </w:p>
         </w:tc>
@@ -4721,20 +5003,42 @@
               <w:rPr>
                 <w:color w:val="auto"/>
               </w:rPr>
-              <w:t>(régime promotionnel,</w:t>
-            </w:r>
-          </w:p>
-          <w:p>
-            <w:pPr>
-              <w:rPr>
-                <w:color w:val="auto"/>
-              </w:rPr>
-            </w:pPr>
-            <w:r>
-              <w:rPr>
-                <w:color w:val="auto"/>
-              </w:rPr>
-              <w:t>zone normale).</w:t>
+              <w:t>(</w:t>
+            </w:r>
+            <w:proofErr w:type="gramStart"/>
+            <w:r>
+              <w:rPr>
+                <w:color w:val="auto"/>
+              </w:rPr>
+              <w:t>régime</w:t>
+            </w:r>
+            <w:proofErr w:type="gramEnd"/>
+            <w:r>
+              <w:rPr>
+                <w:color w:val="auto"/>
+              </w:rPr>
+              <w:t xml:space="preserve"> promotionnel,</w:t>
+            </w:r>
+          </w:p>
+          <w:p>
+            <w:pPr>
+              <w:rPr>
+                <w:color w:val="auto"/>
+              </w:rPr>
+            </w:pPr>
+            <w:proofErr w:type="gramStart"/>
+            <w:r>
+              <w:rPr>
+                <w:color w:val="auto"/>
+              </w:rPr>
+              <w:t>zone</w:t>
+            </w:r>
+            <w:proofErr w:type="gramEnd"/>
+            <w:r>
+              <w:rPr>
+                <w:color w:val="auto"/>
+              </w:rPr>
+              <w:t xml:space="preserve"> normale).</w:t>
             </w:r>
           </w:p>
         </w:tc>
@@ -10723,7 +11027,7 @@
 </file>
 
 <file path=word/endnotes.xml><?xml version="1.0" encoding="utf-8"?>
-<w:endnotes xmlns:wpc="http://schemas.microsoft.com/office/word/2010/wordprocessingCanvas" xmlns:cx="http://schemas.microsoft.com/office/drawing/2014/chartex" xmlns:cx1="http://schemas.microsoft.com/office/drawing/2015/9/8/chartex" xmlns:mc="http://schemas.openxmlformats.org/markup-compatibility/2006" xmlns:o="urn:schemas-microsoft-com:office:office" xmlns:r="http://schemas.openxmlformats.org/officeDocument/2006/relationships" xmlns:m="http://schemas.openxmlformats.org/officeDocument/2006/math" xmlns:v="urn:schemas-microsoft-com:vml" xmlns:wp14="http://schemas.microsoft.com/office/word/2010/wordprocessingDrawing" xmlns:wp="http://schemas.openxmlformats.org/drawingml/2006/wordprocessingDrawing" xmlns:w10="urn:schemas-microsoft-com:office:word" xmlns:w="http://schemas.openxmlformats.org/wordprocessingml/2006/main" xmlns:w14="http://schemas.microsoft.com/office/word/2010/wordml" xmlns:w15="http://schemas.microsoft.com/office/word/2012/wordml" xmlns:w16se="http://schemas.microsoft.com/office/word/2015/wordml/symex" xmlns:wpg="http://schemas.microsoft.com/office/word/2010/wordprocessingGroup" xmlns:wpi="http://schemas.microsoft.com/office/word/2010/wordprocessingInk" xmlns:wne="http://schemas.microsoft.com/office/word/2006/wordml" xmlns:wps="http://schemas.microsoft.com/office/word/2010/wordprocessingShape" mc:Ignorable="w14 w15 w16se wp14">
+<w:endnotes xmlns:wpc="http://schemas.microsoft.com/office/word/2010/wordprocessingCanvas" xmlns:cx="http://schemas.microsoft.com/office/drawing/2014/chartex" xmlns:cx1="http://schemas.microsoft.com/office/drawing/2015/9/8/chartex" xmlns:cx2="http://schemas.microsoft.com/office/drawing/2015/10/21/chartex" xmlns:cx3="http://schemas.microsoft.com/office/drawing/2016/5/9/chartex" xmlns:cx4="http://schemas.microsoft.com/office/drawing/2016/5/10/chartex" xmlns:cx5="http://schemas.microsoft.com/office/drawing/2016/5/11/chartex" xmlns:cx6="http://schemas.microsoft.com/office/drawing/2016/5/12/chartex" xmlns:cx7="http://schemas.microsoft.com/office/drawing/2016/5/13/chartex" xmlns:cx8="http://schemas.microsoft.com/office/drawing/2016/5/14/chartex" xmlns:mc="http://schemas.openxmlformats.org/markup-compatibility/2006" xmlns:aink="http://schemas.microsoft.com/office/drawing/2016/ink" xmlns:am3d="http://schemas.microsoft.com/office/drawing/2017/model3d" xmlns:o="urn:schemas-microsoft-com:office:office" xmlns:r="http://schemas.openxmlformats.org/officeDocument/2006/relationships" xmlns:m="http://schemas.openxmlformats.org/officeDocument/2006/math" xmlns:v="urn:schemas-microsoft-com:vml" xmlns:wp14="http://schemas.microsoft.com/office/word/2010/wordprocessingDrawing" xmlns:wp="http://schemas.openxmlformats.org/drawingml/2006/wordprocessingDrawing" xmlns:w10="urn:schemas-microsoft-com:office:word" xmlns:w="http://schemas.openxmlformats.org/wordprocessingml/2006/main" xmlns:w14="http://schemas.microsoft.com/office/word/2010/wordml" xmlns:w15="http://schemas.microsoft.com/office/word/2012/wordml" xmlns:w16cid="http://schemas.microsoft.com/office/word/2016/wordml/cid" xmlns:w16se="http://schemas.microsoft.com/office/word/2015/wordml/symex" xmlns:wpg="http://schemas.microsoft.com/office/word/2010/wordprocessingGroup" xmlns:wpi="http://schemas.microsoft.com/office/word/2010/wordprocessingInk" xmlns:wne="http://schemas.microsoft.com/office/word/2006/wordml" xmlns:wps="http://schemas.microsoft.com/office/word/2010/wordprocessingShape" mc:Ignorable="w14 w15 w16se w16cid wp14">
   <w:endnote w:type="separator" w:id="-1">
     <w:p>
       <w:r>
@@ -10742,7 +11046,7 @@
 </file>
 
 <file path=word/footer1.xml><?xml version="1.0" encoding="utf-8"?>
-<w:ftr xmlns:wpc="http://schemas.microsoft.com/office/word/2010/wordprocessingCanvas" xmlns:cx="http://schemas.microsoft.com/office/drawing/2014/chartex" xmlns:cx1="http://schemas.microsoft.com/office/drawing/2015/9/8/chartex" xmlns:mc="http://schemas.openxmlformats.org/markup-compatibility/2006" xmlns:o="urn:schemas-microsoft-com:office:office" xmlns:r="http://schemas.openxmlformats.org/officeDocument/2006/relationships" xmlns:m="http://schemas.openxmlformats.org/officeDocument/2006/math" xmlns:v="urn:schemas-microsoft-com:vml" xmlns:wp14="http://schemas.microsoft.com/office/word/2010/wordprocessingDrawing" xmlns:wp="http://schemas.openxmlformats.org/drawingml/2006/wordprocessingDrawing" xmlns:w10="urn:schemas-microsoft-com:office:word" xmlns:w="http://schemas.openxmlformats.org/wordprocessingml/2006/main" xmlns:w14="http://schemas.microsoft.com/office/word/2010/wordml" xmlns:w15="http://schemas.microsoft.com/office/word/2012/wordml" xmlns:w16se="http://schemas.microsoft.com/office/word/2015/wordml/symex" xmlns:wpg="http://schemas.microsoft.com/office/word/2010/wordprocessingGroup" xmlns:wpi="http://schemas.microsoft.com/office/word/2010/wordprocessingInk" xmlns:wne="http://schemas.microsoft.com/office/word/2006/wordml" xmlns:wps="http://schemas.microsoft.com/office/word/2010/wordprocessingShape" mc:Ignorable="w14 w15 w16se wp14">
+<w:ftr xmlns:wpc="http://schemas.microsoft.com/office/word/2010/wordprocessingCanvas" xmlns:cx="http://schemas.microsoft.com/office/drawing/2014/chartex" xmlns:cx1="http://schemas.microsoft.com/office/drawing/2015/9/8/chartex" xmlns:cx2="http://schemas.microsoft.com/office/drawing/2015/10/21/chartex" xmlns:cx3="http://schemas.microsoft.com/office/drawing/2016/5/9/chartex" xmlns:cx4="http://schemas.microsoft.com/office/drawing/2016/5/10/chartex" xmlns:cx5="http://schemas.microsoft.com/office/drawing/2016/5/11/chartex" xmlns:cx6="http://schemas.microsoft.com/office/drawing/2016/5/12/chartex" xmlns:cx7="http://schemas.microsoft.com/office/drawing/2016/5/13/chartex" xmlns:cx8="http://schemas.microsoft.com/office/drawing/2016/5/14/chartex" xmlns:mc="http://schemas.openxmlformats.org/markup-compatibility/2006" xmlns:aink="http://schemas.microsoft.com/office/drawing/2016/ink" xmlns:am3d="http://schemas.microsoft.com/office/drawing/2017/model3d" xmlns:o="urn:schemas-microsoft-com:office:office" xmlns:r="http://schemas.openxmlformats.org/officeDocument/2006/relationships" xmlns:m="http://schemas.openxmlformats.org/officeDocument/2006/math" xmlns:v="urn:schemas-microsoft-com:vml" xmlns:wp14="http://schemas.microsoft.com/office/word/2010/wordprocessingDrawing" xmlns:wp="http://schemas.openxmlformats.org/drawingml/2006/wordprocessingDrawing" xmlns:w10="urn:schemas-microsoft-com:office:word" xmlns:w="http://schemas.openxmlformats.org/wordprocessingml/2006/main" xmlns:w14="http://schemas.microsoft.com/office/word/2010/wordml" xmlns:w15="http://schemas.microsoft.com/office/word/2012/wordml" xmlns:w16cid="http://schemas.microsoft.com/office/word/2016/wordml/cid" xmlns:w16se="http://schemas.microsoft.com/office/word/2015/wordml/symex" xmlns:wpg="http://schemas.microsoft.com/office/word/2010/wordprocessingGroup" xmlns:wpi="http://schemas.microsoft.com/office/word/2010/wordprocessingInk" xmlns:wne="http://schemas.microsoft.com/office/word/2006/wordml" xmlns:wps="http://schemas.microsoft.com/office/word/2010/wordprocessingShape" mc:Ignorable="w14 w15 w16se w16cid wp14">
   <w:p>
     <w:pPr>
       <w:pStyle w:val="Pieddepage"/>
@@ -10755,6 +11059,7 @@
           <w:docPartUnique/>
         </w:docPartObj>
       </w:sdtPr>
+      <w:sdtEndPr/>
       <w:sdtContent>
         <w:sdt>
           <w:sdtPr>
@@ -10764,6 +11069,7 @@
               <w:docPartUnique/>
             </w:docPartObj>
           </w:sdtPr>
+          <w:sdtEndPr/>
           <w:sdtContent>
             <w:r>
               <w:t xml:space="preserve">- Page </w:t>
@@ -10825,7 +11131,7 @@
 </file>
 
 <file path=word/footnotes.xml><?xml version="1.0" encoding="utf-8"?>
-<w:footnotes xmlns:wpc="http://schemas.microsoft.com/office/word/2010/wordprocessingCanvas" xmlns:cx="http://schemas.microsoft.com/office/drawing/2014/chartex" xmlns:cx1="http://schemas.microsoft.com/office/drawing/2015/9/8/chartex" xmlns:mc="http://schemas.openxmlformats.org/markup-compatibility/2006" xmlns:o="urn:schemas-microsoft-com:office:office" xmlns:r="http://schemas.openxmlformats.org/officeDocument/2006/relationships" xmlns:m="http://schemas.openxmlformats.org/officeDocument/2006/math" xmlns:v="urn:schemas-microsoft-com:vml" xmlns:wp14="http://schemas.microsoft.com/office/word/2010/wordprocessingDrawing" xmlns:wp="http://schemas.openxmlformats.org/drawingml/2006/wordprocessingDrawing" xmlns:w10="urn:schemas-microsoft-com:office:word" xmlns:w="http://schemas.openxmlformats.org/wordprocessingml/2006/main" xmlns:w14="http://schemas.microsoft.com/office/word/2010/wordml" xmlns:w15="http://schemas.microsoft.com/office/word/2012/wordml" xmlns:w16se="http://schemas.microsoft.com/office/word/2015/wordml/symex" xmlns:wpg="http://schemas.microsoft.com/office/word/2010/wordprocessingGroup" xmlns:wpi="http://schemas.microsoft.com/office/word/2010/wordprocessingInk" xmlns:wne="http://schemas.microsoft.com/office/word/2006/wordml" xmlns:wps="http://schemas.microsoft.com/office/word/2010/wordprocessingShape" mc:Ignorable="w14 w15 w16se wp14">
+<w:footnotes xmlns:wpc="http://schemas.microsoft.com/office/word/2010/wordprocessingCanvas" xmlns:cx="http://schemas.microsoft.com/office/drawing/2014/chartex" xmlns:cx1="http://schemas.microsoft.com/office/drawing/2015/9/8/chartex" xmlns:cx2="http://schemas.microsoft.com/office/drawing/2015/10/21/chartex" xmlns:cx3="http://schemas.microsoft.com/office/drawing/2016/5/9/chartex" xmlns:cx4="http://schemas.microsoft.com/office/drawing/2016/5/10/chartex" xmlns:cx5="http://schemas.microsoft.com/office/drawing/2016/5/11/chartex" xmlns:cx6="http://schemas.microsoft.com/office/drawing/2016/5/12/chartex" xmlns:cx7="http://schemas.microsoft.com/office/drawing/2016/5/13/chartex" xmlns:cx8="http://schemas.microsoft.com/office/drawing/2016/5/14/chartex" xmlns:mc="http://schemas.openxmlformats.org/markup-compatibility/2006" xmlns:aink="http://schemas.microsoft.com/office/drawing/2016/ink" xmlns:am3d="http://schemas.microsoft.com/office/drawing/2017/model3d" xmlns:o="urn:schemas-microsoft-com:office:office" xmlns:r="http://schemas.openxmlformats.org/officeDocument/2006/relationships" xmlns:m="http://schemas.openxmlformats.org/officeDocument/2006/math" xmlns:v="urn:schemas-microsoft-com:vml" xmlns:wp14="http://schemas.microsoft.com/office/word/2010/wordprocessingDrawing" xmlns:wp="http://schemas.openxmlformats.org/drawingml/2006/wordprocessingDrawing" xmlns:w10="urn:schemas-microsoft-com:office:word" xmlns:w="http://schemas.openxmlformats.org/wordprocessingml/2006/main" xmlns:w14="http://schemas.microsoft.com/office/word/2010/wordml" xmlns:w15="http://schemas.microsoft.com/office/word/2012/wordml" xmlns:w16cid="http://schemas.microsoft.com/office/word/2016/wordml/cid" xmlns:w16se="http://schemas.microsoft.com/office/word/2015/wordml/symex" xmlns:wpg="http://schemas.microsoft.com/office/word/2010/wordprocessingGroup" xmlns:wpi="http://schemas.microsoft.com/office/word/2010/wordprocessingInk" xmlns:wne="http://schemas.microsoft.com/office/word/2006/wordml" xmlns:wps="http://schemas.microsoft.com/office/word/2010/wordprocessingShape" mc:Ignorable="w14 w15 w16se w16cid wp14">
   <w:footnote w:type="separator" w:id="-1">
     <w:p>
       <w:r>
@@ -10855,8 +11161,13 @@
       <w:r>
         <w:t xml:space="preserve"> Cette approche est similaire à celle utilisée par </w:t>
       </w:r>
-      <w:r>
-        <w:t>Doing Business.</w:t>
+      <w:proofErr w:type="spellStart"/>
+      <w:r>
+        <w:t>Doing</w:t>
+      </w:r>
+      <w:proofErr w:type="spellEnd"/>
+      <w:r>
+        <w:t xml:space="preserve"> Business.</w:t>
       </w:r>
     </w:p>
   </w:footnote>
@@ -10893,7 +11204,15 @@
         <w:t xml:space="preserve"> </w:t>
       </w:r>
       <w:r>
-        <w:t>Le taux de marge avant impôts est défini comme le rapport entre :le bénéfice brut annuel ou flux de trésorerie brut annuel (sans impôts et sans amortissements) et le chiffre d'affaires annuel.</w:t>
+        <w:t>Le taux de marge avant impôts est défini comme le rapport entre</w:t>
+      </w:r>
+      <w:proofErr w:type="gramStart"/>
+      <w:r>
+        <w:t xml:space="preserve"> :le</w:t>
+      </w:r>
+      <w:proofErr w:type="gramEnd"/>
+      <w:r>
+        <w:t xml:space="preserve"> bénéfice brut annuel ou flux de trésorerie brut annuel (sans impôts et sans amortissements) et le chiffre d'affaires annuel.</w:t>
       </w:r>
       <w:r>
         <w:t xml:space="preserve"> </w:t>
@@ -10933,7 +11252,15 @@
         <w:footnoteRef/>
       </w:r>
       <w:r>
-        <w:t xml:space="preserve"> Article 14 de la Directive n°01/2008/CM/UEMOA du 28 Mars 2008 portant harmonisation des modalités de détermination du résultat imposable des personnes morales au sein de l’UEMOA et Article 34 de la de la Directive n°02/01/UEAC-050-CM-06 du 3 Août 2001 portant révision de l’Acte 3/72-UDEAC-153 du 22 Décembre 1972 instituant l’impôt sur les sociétés.</w:t>
+        <w:t xml:space="preserve"> Article 14 de la Directive n°01/2008/CM/UEMOA du 28 Mars 2008 portant harmonisation des modalités de détermination du résultat imposable des personnes morales au sein de l’UEMOA et Article 34 de </w:t>
+      </w:r>
+      <w:proofErr w:type="gramStart"/>
+      <w:r>
+        <w:t>la</w:t>
+      </w:r>
+      <w:proofErr w:type="gramEnd"/>
+      <w:r>
+        <w:t xml:space="preserve"> de la Directive n°02/01/UEAC-050-CM-06 du 3 Août 2001 portant révision de l’Acte 3/72-UDEAC-153 du 22 Décembre 1972 instituant l’impôt sur les sociétés.</w:t>
       </w:r>
     </w:p>
   </w:footnote>
@@ -10959,7 +11286,15 @@
         <w:t xml:space="preserve"> </w:t>
       </w:r>
       <w:r>
-        <w:t>confirme que la combinaison des taux légaux et des règles d’assiette conduisent à des TEMI IS significativement plus faibles dans les pays de l’UEMOA que dans ceux de la CEMAC.</w:t>
+        <w:t xml:space="preserve">confirme que la combinaison des taux légaux et des règles d’assiette </w:t>
+      </w:r>
+      <w:proofErr w:type="gramStart"/>
+      <w:r>
+        <w:t>conduisent</w:t>
+      </w:r>
+      <w:proofErr w:type="gramEnd"/>
+      <w:r>
+        <w:t xml:space="preserve"> à des TEMI IS significativement plus faibles dans les pays de l’UEMOA que dans ceux de la CEMAC.</w:t>
       </w:r>
     </w:p>
   </w:footnote>
@@ -11004,7 +11339,7 @@
 </file>
 
 <file path=word/header1.xml><?xml version="1.0" encoding="utf-8"?>
-<w:hdr xmlns:wpc="http://schemas.microsoft.com/office/word/2010/wordprocessingCanvas" xmlns:cx="http://schemas.microsoft.com/office/drawing/2014/chartex" xmlns:cx1="http://schemas.microsoft.com/office/drawing/2015/9/8/chartex" xmlns:mc="http://schemas.openxmlformats.org/markup-compatibility/2006" xmlns:o="urn:schemas-microsoft-com:office:office" xmlns:r="http://schemas.openxmlformats.org/officeDocument/2006/relationships" xmlns:m="http://schemas.openxmlformats.org/officeDocument/2006/math" xmlns:v="urn:schemas-microsoft-com:vml" xmlns:wp14="http://schemas.microsoft.com/office/word/2010/wordprocessingDrawing" xmlns:wp="http://schemas.openxmlformats.org/drawingml/2006/wordprocessingDrawing" xmlns:w10="urn:schemas-microsoft-com:office:word" xmlns:w="http://schemas.openxmlformats.org/wordprocessingml/2006/main" xmlns:w14="http://schemas.microsoft.com/office/word/2010/wordml" xmlns:w15="http://schemas.microsoft.com/office/word/2012/wordml" xmlns:w16se="http://schemas.microsoft.com/office/word/2015/wordml/symex" xmlns:wpg="http://schemas.microsoft.com/office/word/2010/wordprocessingGroup" xmlns:wpi="http://schemas.microsoft.com/office/word/2010/wordprocessingInk" xmlns:wne="http://schemas.microsoft.com/office/word/2006/wordml" xmlns:wps="http://schemas.microsoft.com/office/word/2010/wordprocessingShape" mc:Ignorable="w14 w15 w16se wp14">
+<w:hdr xmlns:wpc="http://schemas.microsoft.com/office/word/2010/wordprocessingCanvas" xmlns:cx="http://schemas.microsoft.com/office/drawing/2014/chartex" xmlns:cx1="http://schemas.microsoft.com/office/drawing/2015/9/8/chartex" xmlns:cx2="http://schemas.microsoft.com/office/drawing/2015/10/21/chartex" xmlns:cx3="http://schemas.microsoft.com/office/drawing/2016/5/9/chartex" xmlns:cx4="http://schemas.microsoft.com/office/drawing/2016/5/10/chartex" xmlns:cx5="http://schemas.microsoft.com/office/drawing/2016/5/11/chartex" xmlns:cx6="http://schemas.microsoft.com/office/drawing/2016/5/12/chartex" xmlns:cx7="http://schemas.microsoft.com/office/drawing/2016/5/13/chartex" xmlns:cx8="http://schemas.microsoft.com/office/drawing/2016/5/14/chartex" xmlns:mc="http://schemas.openxmlformats.org/markup-compatibility/2006" xmlns:aink="http://schemas.microsoft.com/office/drawing/2016/ink" xmlns:am3d="http://schemas.microsoft.com/office/drawing/2017/model3d" xmlns:o="urn:schemas-microsoft-com:office:office" xmlns:r="http://schemas.openxmlformats.org/officeDocument/2006/relationships" xmlns:m="http://schemas.openxmlformats.org/officeDocument/2006/math" xmlns:v="urn:schemas-microsoft-com:vml" xmlns:wp14="http://schemas.microsoft.com/office/word/2010/wordprocessingDrawing" xmlns:wp="http://schemas.openxmlformats.org/drawingml/2006/wordprocessingDrawing" xmlns:w10="urn:schemas-microsoft-com:office:word" xmlns:w="http://schemas.openxmlformats.org/wordprocessingml/2006/main" xmlns:w14="http://schemas.microsoft.com/office/word/2010/wordml" xmlns:w15="http://schemas.microsoft.com/office/word/2012/wordml" xmlns:w16cid="http://schemas.microsoft.com/office/word/2016/wordml/cid" xmlns:w16se="http://schemas.microsoft.com/office/word/2015/wordml/symex" xmlns:wpg="http://schemas.microsoft.com/office/word/2010/wordprocessingGroup" xmlns:wpi="http://schemas.microsoft.com/office/word/2010/wordprocessingInk" xmlns:wne="http://schemas.microsoft.com/office/word/2006/wordml" xmlns:wps="http://schemas.microsoft.com/office/word/2010/wordprocessingShape" mc:Ignorable="w14 w15 w16se w16cid wp14">
   <w:p>
     <w:pPr>
       <w:pStyle w:val="En-tte"/>
@@ -11017,7 +11352,7 @@
 </file>
 
 <file path=word/numbering.xml><?xml version="1.0" encoding="utf-8"?>
-<w:numbering xmlns:wpc="http://schemas.microsoft.com/office/word/2010/wordprocessingCanvas" xmlns:cx="http://schemas.microsoft.com/office/drawing/2014/chartex" xmlns:cx1="http://schemas.microsoft.com/office/drawing/2015/9/8/chartex" xmlns:mc="http://schemas.openxmlformats.org/markup-compatibility/2006" xmlns:o="urn:schemas-microsoft-com:office:office" xmlns:r="http://schemas.openxmlformats.org/officeDocument/2006/relationships" xmlns:m="http://schemas.openxmlformats.org/officeDocument/2006/math" xmlns:v="urn:schemas-microsoft-com:vml" xmlns:wp14="http://schemas.microsoft.com/office/word/2010/wordprocessingDrawing" xmlns:wp="http://schemas.openxmlformats.org/drawingml/2006/wordprocessingDrawing" xmlns:w10="urn:schemas-microsoft-com:office:word" xmlns:w="http://schemas.openxmlformats.org/wordprocessingml/2006/main" xmlns:w14="http://schemas.microsoft.com/office/word/2010/wordml" xmlns:w15="http://schemas.microsoft.com/office/word/2012/wordml" xmlns:w16se="http://schemas.microsoft.com/office/word/2015/wordml/symex" xmlns:wpg="http://schemas.microsoft.com/office/word/2010/wordprocessingGroup" xmlns:wpi="http://schemas.microsoft.com/office/word/2010/wordprocessingInk" xmlns:wne="http://schemas.microsoft.com/office/word/2006/wordml" xmlns:wps="http://schemas.microsoft.com/office/word/2010/wordprocessingShape" mc:Ignorable="w14 w15 w16se wp14">
+<w:numbering xmlns:wpc="http://schemas.microsoft.com/office/word/2010/wordprocessingCanvas" xmlns:cx="http://schemas.microsoft.com/office/drawing/2014/chartex" xmlns:cx1="http://schemas.microsoft.com/office/drawing/2015/9/8/chartex" xmlns:cx2="http://schemas.microsoft.com/office/drawing/2015/10/21/chartex" xmlns:cx3="http://schemas.microsoft.com/office/drawing/2016/5/9/chartex" xmlns:cx4="http://schemas.microsoft.com/office/drawing/2016/5/10/chartex" xmlns:cx5="http://schemas.microsoft.com/office/drawing/2016/5/11/chartex" xmlns:cx6="http://schemas.microsoft.com/office/drawing/2016/5/12/chartex" xmlns:cx7="http://schemas.microsoft.com/office/drawing/2016/5/13/chartex" xmlns:cx8="http://schemas.microsoft.com/office/drawing/2016/5/14/chartex" xmlns:mc="http://schemas.openxmlformats.org/markup-compatibility/2006" xmlns:aink="http://schemas.microsoft.com/office/drawing/2016/ink" xmlns:am3d="http://schemas.microsoft.com/office/drawing/2017/model3d" xmlns:o="urn:schemas-microsoft-com:office:office" xmlns:r="http://schemas.openxmlformats.org/officeDocument/2006/relationships" xmlns:m="http://schemas.openxmlformats.org/officeDocument/2006/math" xmlns:v="urn:schemas-microsoft-com:vml" xmlns:wp14="http://schemas.microsoft.com/office/word/2010/wordprocessingDrawing" xmlns:wp="http://schemas.openxmlformats.org/drawingml/2006/wordprocessingDrawing" xmlns:w10="urn:schemas-microsoft-com:office:word" xmlns:w="http://schemas.openxmlformats.org/wordprocessingml/2006/main" xmlns:w14="http://schemas.microsoft.com/office/word/2010/wordml" xmlns:w15="http://schemas.microsoft.com/office/word/2012/wordml" xmlns:w16cid="http://schemas.microsoft.com/office/word/2016/wordml/cid" xmlns:w16se="http://schemas.microsoft.com/office/word/2015/wordml/symex" xmlns:wpg="http://schemas.microsoft.com/office/word/2010/wordprocessingGroup" xmlns:wpi="http://schemas.microsoft.com/office/word/2010/wordprocessingInk" xmlns:wne="http://schemas.microsoft.com/office/word/2006/wordml" xmlns:wps="http://schemas.microsoft.com/office/word/2010/wordprocessingShape" mc:Ignorable="w14 w15 w16se w16cid wp14">
   <w:abstractNum w:abstractNumId="0" w15:restartNumberingAfterBreak="0">
     <w:nsid w:val="FFFFFF7C"/>
     <w:multiLevelType w:val="singleLevel"/>
@@ -12031,7 +12366,7 @@
 </file>
 
 <file path=word/styles.xml><?xml version="1.0" encoding="utf-8"?>
-<w:styles xmlns:mc="http://schemas.openxmlformats.org/markup-compatibility/2006" xmlns:r="http://schemas.openxmlformats.org/officeDocument/2006/relationships" xmlns:w="http://schemas.openxmlformats.org/wordprocessingml/2006/main" xmlns:w14="http://schemas.microsoft.com/office/word/2010/wordml" xmlns:w15="http://schemas.microsoft.com/office/word/2012/wordml" xmlns:w16se="http://schemas.microsoft.com/office/word/2015/wordml/symex" mc:Ignorable="w14 w15 w16se">
+<w:styles xmlns:mc="http://schemas.openxmlformats.org/markup-compatibility/2006" xmlns:r="http://schemas.openxmlformats.org/officeDocument/2006/relationships" xmlns:w="http://schemas.openxmlformats.org/wordprocessingml/2006/main" xmlns:w14="http://schemas.microsoft.com/office/word/2010/wordml" xmlns:w15="http://schemas.microsoft.com/office/word/2012/wordml" xmlns:w16cid="http://schemas.microsoft.com/office/word/2016/wordml/cid" xmlns:w16se="http://schemas.microsoft.com/office/word/2015/wordml/symex" mc:Ignorable="w14 w15 w16se w16cid">
   <w:docDefaults>
     <w:rPrDefault>
       <w:rPr>
@@ -12043,7 +12378,7 @@
     </w:rPrDefault>
     <w:pPrDefault/>
   </w:docDefaults>
-  <w:latentStyles w:defLockedState="0" w:defUIPriority="99" w:defSemiHidden="0" w:defUnhideWhenUsed="0" w:defQFormat="0" w:count="371">
+  <w:latentStyles w:defLockedState="0" w:defUIPriority="99" w:defSemiHidden="0" w:defUnhideWhenUsed="0" w:defQFormat="0" w:count="375">
     <w:lsdException w:name="Normal" w:uiPriority="0" w:qFormat="1"/>
     <w:lsdException w:name="heading 1" w:uiPriority="9" w:qFormat="1"/>
     <w:lsdException w:name="heading 2" w:semiHidden="1" w:uiPriority="9" w:unhideWhenUsed="1" w:qFormat="1"/>
@@ -12143,7 +12478,6 @@
     <w:lsdException w:name="HTML Sample" w:semiHidden="1" w:unhideWhenUsed="1"/>
     <w:lsdException w:name="HTML Typewriter" w:semiHidden="1" w:unhideWhenUsed="1"/>
     <w:lsdException w:name="HTML Variable" w:semiHidden="1" w:unhideWhenUsed="1"/>
-    <w:lsdException w:name="Normal Table" w:semiHidden="1" w:unhideWhenUsed="1"/>
     <w:lsdException w:name="annotation subject" w:semiHidden="1" w:unhideWhenUsed="1"/>
     <w:lsdException w:name="No List" w:semiHidden="1" w:uiPriority="0" w:unhideWhenUsed="1"/>
     <w:lsdException w:name="Outline List 1" w:semiHidden="1" w:unhideWhenUsed="1"/>
@@ -12187,13 +12521,12 @@
     <w:lsdException w:name="Table Elegant" w:semiHidden="1" w:unhideWhenUsed="1"/>
     <w:lsdException w:name="Table Professional" w:semiHidden="1" w:unhideWhenUsed="1"/>
     <w:lsdException w:name="Table Subtle 1" w:semiHidden="1" w:unhideWhenUsed="1"/>
-    <w:lsdException w:name="Table Subtle 2" w:semiHidden="1" w:unhideWhenUsed="1"/>
     <w:lsdException w:name="Table Web 1" w:semiHidden="1" w:unhideWhenUsed="1"/>
     <w:lsdException w:name="Table Web 2" w:semiHidden="1" w:unhideWhenUsed="1"/>
-    <w:lsdException w:name="Table Web 3" w:semiHidden="1" w:unhideWhenUsed="1"/>
     <w:lsdException w:name="Balloon Text" w:semiHidden="1" w:unhideWhenUsed="1"/>
     <w:lsdException w:name="Table Grid" w:uiPriority="59"/>
     <w:lsdException w:name="Table Theme" w:semiHidden="1" w:unhideWhenUsed="1"/>
+    <w:lsdException w:name="Placeholder Text" w:semiHidden="1"/>
     <w:lsdException w:name="No Spacing" w:uiPriority="1"/>
     <w:lsdException w:name="Light Shading" w:uiPriority="60"/>
     <w:lsdException w:name="Light List" w:uiPriority="61"/>
@@ -12408,6 +12741,10 @@
     <w:lsdException w:name="List Table 5 Dark Accent 6" w:uiPriority="50"/>
     <w:lsdException w:name="List Table 6 Colorful Accent 6" w:uiPriority="51"/>
     <w:lsdException w:name="List Table 7 Colorful Accent 6" w:uiPriority="52"/>
+    <w:lsdException w:name="Mention" w:semiHidden="1" w:unhideWhenUsed="1"/>
+    <w:lsdException w:name="Smart Hyperlink" w:semiHidden="1" w:unhideWhenUsed="1"/>
+    <w:lsdException w:name="Hashtag" w:semiHidden="1" w:unhideWhenUsed="1"/>
+    <w:lsdException w:name="Unresolved Mention" w:semiHidden="1" w:unhideWhenUsed="1"/>
   </w:latentStyles>
   <w:style w:type="paragraph" w:default="1" w:styleId="Normal">
     <w:name w:val="Normal"/>
@@ -12887,7 +13224,7 @@
     <w:uiPriority w:val="30"/>
     <w:rsid w:val="003867ED"/>
   </w:style>
-  <w:style w:type="character" w:styleId="Emphaseple">
+  <w:style w:type="character" w:styleId="Accentuationlgre">
     <w:name w:val="Subtle Emphasis"/>
     <w:basedOn w:val="Policepardfaut"/>
     <w:uiPriority w:val="99"/>
@@ -12916,7 +13253,7 @@
       <w:iCs/>
     </w:rPr>
   </w:style>
-  <w:style w:type="character" w:styleId="Emphaseintense">
+  <w:style w:type="character" w:styleId="Accentuationintense">
     <w:name w:val="Intense Emphasis"/>
     <w:basedOn w:val="Policepardfaut"/>
     <w:uiPriority w:val="99"/>
@@ -12975,7 +13312,7 @@
     <w:uiPriority w:val="10"/>
     <w:rsid w:val="003867ED"/>
   </w:style>
-  <w:style w:type="character" w:styleId="Rfrenceple">
+  <w:style w:type="character" w:styleId="Rfrencelgre">
     <w:name w:val="Subtle Reference"/>
     <w:basedOn w:val="Policepardfaut"/>
     <w:uiPriority w:val="99"/>
@@ -15999,7 +16336,7 @@
 </file>
 
 <file path=customXml/itemProps1.xml><?xml version="1.0" encoding="utf-8"?>
-<ds:datastoreItem xmlns:ds="http://schemas.openxmlformats.org/officeDocument/2006/customXml" ds:itemID="{7C1CF7F8-6846-401F-9CFC-98D3B16B660F}">
+<ds:datastoreItem xmlns:ds="http://schemas.openxmlformats.org/officeDocument/2006/customXml" ds:itemID="{BE01EAF8-2F23-4859-A670-A40316E76B8C}">
   <ds:schemaRefs>
     <ds:schemaRef ds:uri="http://schemas.openxmlformats.org/officeDocument/2006/bibliography"/>
   </ds:schemaRefs>

</xml_diff>